<commit_message>
Update 2 + otchet
</commit_message>
<xml_diff>
--- a/qtproject.docx
+++ b/qtproject.docx
@@ -295,24 +295,24 @@
           <w:szCs w:val="28"/>
         </w:rPr>
       </w:pPr>
-      <w:r>
-        <w:rPr>
-          <w:sz w:val="28"/>
-          <w:szCs w:val="28"/>
-        </w:rPr>
-        <w:t>к-т физ.-</w:t>
-      </w:r>
-      <w:proofErr w:type="spellStart"/>
-      <w:proofErr w:type="gramStart"/>
-      <w:r>
-        <w:rPr>
-          <w:sz w:val="28"/>
-          <w:szCs w:val="28"/>
-        </w:rPr>
-        <w:t>мат.наук</w:t>
-      </w:r>
-      <w:proofErr w:type="spellEnd"/>
-      <w:proofErr w:type="gramEnd"/>
+      <w:proofErr w:type="spellStart"/>
+      <w:r>
+        <w:rPr>
+          <w:sz w:val="28"/>
+          <w:szCs w:val="28"/>
+        </w:rPr>
+        <w:t>Интститут</w:t>
+      </w:r>
+      <w:proofErr w:type="spellEnd"/>
+      <w:r>
+        <w:rPr>
+          <w:sz w:val="28"/>
+          <w:szCs w:val="28"/>
+        </w:rPr>
+        <w:t xml:space="preserve"> цифры</w:t>
+      </w:r>
+      <w:bookmarkStart w:id="1" w:name="_GoBack"/>
+      <w:bookmarkEnd w:id="1"/>
       <w:r>
         <w:rPr>
           <w:sz w:val="28"/>
@@ -333,7 +333,6 @@
         <w:rPr>
           <w:sz w:val="28"/>
           <w:szCs w:val="28"/>
-          <w:lang w:val="en-US"/>
         </w:rPr>
         <w:t>А</w:t>
       </w:r>
@@ -351,15 +350,13 @@
         </w:rPr>
         <w:t xml:space="preserve"> </w:t>
       </w:r>
-      <w:proofErr w:type="spellStart"/>
-      <w:r>
-        <w:rPr>
-          <w:sz w:val="28"/>
-          <w:szCs w:val="28"/>
-        </w:rPr>
-        <w:t>Стуколов</w:t>
-      </w:r>
-      <w:proofErr w:type="spellEnd"/>
+      <w:r>
+        <w:rPr>
+          <w:sz w:val="28"/>
+          <w:szCs w:val="28"/>
+        </w:rPr>
+        <w:t>Зимин</w:t>
+      </w:r>
     </w:p>
     <w:p>
       <w:pPr>
@@ -546,14 +543,14 @@
           <w:rFonts w:ascii="Times New Roman" w:hAnsi="Times New Roman"/>
         </w:rPr>
       </w:pPr>
-      <w:bookmarkStart w:id="1" w:name="_Toc335507952"/>
+      <w:bookmarkStart w:id="2" w:name="_Toc335507952"/>
       <w:r>
         <w:rPr>
           <w:rFonts w:ascii="Times New Roman" w:hAnsi="Times New Roman"/>
         </w:rPr>
         <w:t>Постановка задачи</w:t>
       </w:r>
-      <w:bookmarkEnd w:id="1"/>
+      <w:bookmarkEnd w:id="2"/>
     </w:p>
     <w:p/>
     <w:p>
@@ -809,7 +806,7 @@
           <w:szCs w:val="32"/>
         </w:rPr>
       </w:pPr>
-      <w:bookmarkStart w:id="2" w:name="_Toc335507953"/>
+      <w:bookmarkStart w:id="3" w:name="_Toc335507953"/>
       <w:r>
         <w:br w:type="page"/>
       </w:r>
@@ -829,7 +826,7 @@
         <w:lastRenderedPageBreak/>
         <w:t xml:space="preserve">2. </w:t>
       </w:r>
-      <w:bookmarkEnd w:id="2"/>
+      <w:bookmarkEnd w:id="3"/>
       <w:r>
         <w:rPr>
           <w:rFonts w:ascii="Times New Roman" w:hAnsi="Times New Roman"/>
@@ -1598,7 +1595,7 @@
           <w:rFonts w:ascii="Times New Roman" w:hAnsi="Times New Roman"/>
         </w:rPr>
       </w:pPr>
-      <w:bookmarkStart w:id="3" w:name="_Toc335507954"/>
+      <w:bookmarkStart w:id="4" w:name="_Toc335507954"/>
       <w:r>
         <w:rPr>
           <w:rFonts w:ascii="Times New Roman" w:hAnsi="Times New Roman"/>
@@ -1612,7 +1609,7 @@
         <w:lastRenderedPageBreak/>
         <w:t xml:space="preserve">3. </w:t>
       </w:r>
-      <w:bookmarkEnd w:id="3"/>
+      <w:bookmarkEnd w:id="4"/>
       <w:r>
         <w:rPr>
           <w:rFonts w:ascii="Times New Roman" w:hAnsi="Times New Roman"/>
@@ -1628,7 +1625,7 @@
       </w:pPr>
       <w:r>
         <w:rPr>
-          <w:lang w:val="en-US"/>
+          <w:noProof/>
         </w:rPr>
         <w:drawing>
           <wp:inline distT="0" distB="0" distL="0" distR="0" wp14:anchorId="1354B385" wp14:editId="3377A9FE">
@@ -1716,11 +1713,14 @@
         <w:spacing w:after="160" w:line="259" w:lineRule="auto"/>
         <w:jc w:val="center"/>
       </w:pPr>
-      <w:bookmarkStart w:id="4" w:name="_Toc335507955"/>
+      <w:bookmarkStart w:id="5" w:name="_Toc335507955"/>
       <w:r>
         <w:br w:type="page"/>
       </w:r>
       <w:r>
+        <w:rPr>
+          <w:noProof/>
+        </w:rPr>
         <w:lastRenderedPageBreak/>
         <w:drawing>
           <wp:inline distT="0" distB="0" distL="0" distR="0" wp14:anchorId="130A974F" wp14:editId="185B774F">
@@ -1839,6 +1839,9 @@
         <w:jc w:val="center"/>
       </w:pPr>
       <w:r>
+        <w:rPr>
+          <w:noProof/>
+        </w:rPr>
         <w:drawing>
           <wp:inline distT="0" distB="0" distL="0" distR="0" wp14:anchorId="7CEDAF69" wp14:editId="456F587D">
             <wp:extent cx="4772691" cy="4086795"/>
@@ -1896,47 +1899,7 @@
           <w:sz w:val="28"/>
           <w:szCs w:val="28"/>
         </w:rPr>
-        <w:t>Рисунок 3</w:t>
-      </w:r>
-      <w:r>
-        <w:rPr>
-          <w:i w:val="0"/>
-          <w:iCs w:val="0"/>
-          <w:color w:val="auto"/>
-          <w:sz w:val="28"/>
-          <w:szCs w:val="28"/>
-        </w:rPr>
-        <w:t xml:space="preserve"> </w:t>
-      </w:r>
-      <w:r>
-        <w:rPr>
-          <w:i w:val="0"/>
-          <w:iCs w:val="0"/>
-          <w:color w:val="auto"/>
-          <w:sz w:val="28"/>
-          <w:szCs w:val="28"/>
-        </w:rPr>
-        <w:t>–</w:t>
-      </w:r>
-      <w:r>
-        <w:rPr>
-          <w:i w:val="0"/>
-          <w:iCs w:val="0"/>
-          <w:color w:val="auto"/>
-          <w:sz w:val="28"/>
-          <w:szCs w:val="28"/>
-        </w:rPr>
-        <w:t xml:space="preserve"> </w:t>
-      </w:r>
-      <w:r>
-        <w:rPr>
-          <w:i w:val="0"/>
-          <w:iCs w:val="0"/>
-          <w:color w:val="auto"/>
-          <w:sz w:val="28"/>
-          <w:szCs w:val="28"/>
-        </w:rPr>
-        <w:t>Окно редактирования задачи</w:t>
+        <w:t>Рисунок 3 – Окно редактирования задачи</w:t>
       </w:r>
     </w:p>
     <w:p>
@@ -1945,6 +1908,9 @@
         <w:jc w:val="center"/>
       </w:pPr>
       <w:r>
+        <w:rPr>
+          <w:noProof/>
+        </w:rPr>
         <w:lastRenderedPageBreak/>
         <w:drawing>
           <wp:inline distT="0" distB="0" distL="0" distR="0" wp14:anchorId="0121BCEF" wp14:editId="0659C61D">
@@ -2003,27 +1969,7 @@
           <w:sz w:val="28"/>
           <w:szCs w:val="28"/>
         </w:rPr>
-        <w:t>Рисунок 4</w:t>
-      </w:r>
-      <w:r>
-        <w:rPr>
-          <w:i w:val="0"/>
-          <w:iCs w:val="0"/>
-          <w:color w:val="auto"/>
-          <w:sz w:val="28"/>
-          <w:szCs w:val="28"/>
-        </w:rPr>
-        <w:t xml:space="preserve"> – Окно </w:t>
-      </w:r>
-      <w:r>
-        <w:rPr>
-          <w:i w:val="0"/>
-          <w:iCs w:val="0"/>
-          <w:color w:val="auto"/>
-          <w:sz w:val="28"/>
-          <w:szCs w:val="28"/>
-        </w:rPr>
-        <w:t>добавление категории</w:t>
+        <w:t>Рисунок 4 – Окно добавление категории</w:t>
       </w:r>
     </w:p>
     <w:p/>
@@ -2032,6 +1978,9 @@
         <w:jc w:val="center"/>
       </w:pPr>
       <w:r>
+        <w:rPr>
+          <w:noProof/>
+        </w:rPr>
         <w:drawing>
           <wp:inline distT="0" distB="0" distL="0" distR="0" wp14:anchorId="5305DFF5" wp14:editId="36610B79">
             <wp:extent cx="4782217" cy="6068272"/>
@@ -2120,6 +2069,7 @@
       <w:r>
         <w:rPr>
           <w:iCs/>
+          <w:noProof/>
           <w:sz w:val="28"/>
           <w:szCs w:val="28"/>
         </w:rPr>
@@ -2218,6 +2168,7 @@
       <w:r>
         <w:rPr>
           <w:iCs/>
+          <w:noProof/>
           <w:sz w:val="28"/>
           <w:szCs w:val="28"/>
         </w:rPr>
@@ -2275,47 +2226,32 @@
           <w:sz w:val="28"/>
           <w:szCs w:val="28"/>
         </w:rPr>
-        <w:t>Рисунок 6</w:t>
-      </w:r>
-      <w:r>
+        <w:t>Рисунок 6 – Темная тема и измененный шрифт</w:t>
+      </w:r>
+    </w:p>
+    <w:p>
+      <w:pPr>
+        <w:spacing w:after="160" w:line="259" w:lineRule="auto"/>
         <w:rPr>
           <w:iCs/>
           <w:sz w:val="28"/>
           <w:szCs w:val="28"/>
         </w:rPr>
-        <w:t xml:space="preserve"> – </w:t>
-      </w:r>
-      <w:r>
+      </w:pPr>
+    </w:p>
+    <w:p>
+      <w:pPr>
+        <w:spacing w:after="160" w:line="259" w:lineRule="auto"/>
         <w:rPr>
           <w:iCs/>
           <w:sz w:val="28"/>
           <w:szCs w:val="28"/>
         </w:rPr>
-        <w:t>Темная тема и измененный шрифт</w:t>
-      </w:r>
-    </w:p>
-    <w:p>
-      <w:pPr>
-        <w:spacing w:after="160" w:line="259" w:lineRule="auto"/>
+      </w:pPr>
+      <w:r>
         <w:rPr>
           <w:iCs/>
-          <w:sz w:val="28"/>
-          <w:szCs w:val="28"/>
-        </w:rPr>
-      </w:pPr>
-    </w:p>
-    <w:p>
-      <w:pPr>
-        <w:spacing w:after="160" w:line="259" w:lineRule="auto"/>
-        <w:rPr>
-          <w:iCs/>
-          <w:sz w:val="28"/>
-          <w:szCs w:val="28"/>
-        </w:rPr>
-      </w:pPr>
-      <w:r>
-        <w:rPr>
-          <w:iCs/>
+          <w:noProof/>
           <w:sz w:val="28"/>
           <w:szCs w:val="28"/>
         </w:rPr>
@@ -2367,7 +2303,6 @@
           <w:szCs w:val="28"/>
         </w:rPr>
       </w:pPr>
-      <w:bookmarkStart w:id="5" w:name="_GoBack"/>
       <w:r>
         <w:rPr>
           <w:iCs/>
@@ -2377,7 +2312,6 @@
         <w:t>Рисунок 7 – Задачи и прогресс</w:t>
       </w:r>
     </w:p>
-    <w:bookmarkEnd w:id="5"/>
     <w:p>
       <w:pPr>
         <w:pStyle w:val="1"/>
@@ -2392,7 +2326,7 @@
         </w:rPr>
         <w:t>Заключение</w:t>
       </w:r>
-      <w:bookmarkEnd w:id="4"/>
+      <w:bookmarkEnd w:id="5"/>
     </w:p>
     <w:p/>
     <w:p>
@@ -2547,7 +2481,7 @@
         <w:rStyle w:val="a6"/>
         <w:noProof/>
       </w:rPr>
-      <w:t>10</w:t>
+      <w:t>4</w:t>
     </w:r>
     <w:r>
       <w:rPr>
@@ -3576,7 +3510,7 @@
 </file>
 
 <file path=customXml/itemProps1.xml><?xml version="1.0" encoding="utf-8"?>
-<ds:datastoreItem xmlns:ds="http://schemas.openxmlformats.org/officeDocument/2006/customXml" ds:itemID="{4F82EA96-2004-48C2-8407-8827C1FDD42A}">
+<ds:datastoreItem xmlns:ds="http://schemas.openxmlformats.org/officeDocument/2006/customXml" ds:itemID="{C1E14D07-A449-447D-BA4B-1BD271EFB700}">
   <ds:schemaRefs>
     <ds:schemaRef ds:uri="http://schemas.openxmlformats.org/officeDocument/2006/bibliography"/>
   </ds:schemaRefs>

</xml_diff>